<commit_message>
Ajout titre planification, indice cyclope
</commit_message>
<xml_diff>
--- a/CapChat/Planification.docx
+++ b/CapChat/Planification.docx
@@ -4,6 +4,31 @@
   <w:body>
     <w:p>
       <w:pPr>
+        <w:jc w:val="center"/>
+        <w:rPr>
+          <w:b/>
+          <w:bCs/>
+          <w:sz w:val="32"/>
+          <w:szCs w:val="32"/>
+        </w:rPr>
+      </w:pPr>
+      <w:r>
+        <w:rPr>
+          <w:b/>
+          <w:bCs/>
+          <w:sz w:val="32"/>
+          <w:szCs w:val="32"/>
+        </w:rPr>
+        <w:t>Planification</w:t>
+      </w:r>
+    </w:p>
+    <w:p>
+      <w:pPr>
+        <w:ind w:left="720" w:hanging="360"/>
+      </w:pPr>
+    </w:p>
+    <w:p>
+      <w:pPr>
         <w:pStyle w:val="Paragraphedeliste"/>
         <w:numPr>
           <w:ilvl w:val="0"/>
@@ -52,6 +77,24 @@
           <w:bCs/>
         </w:rPr>
         <w:t>5m</w:t>
+      </w:r>
+    </w:p>
+    <w:p>
+      <w:pPr>
+        <w:pStyle w:val="Paragraphedeliste"/>
+        <w:numPr>
+          <w:ilvl w:val="0"/>
+          <w:numId w:val="1"/>
+        </w:numPr>
+      </w:pPr>
+      <w:r>
+        <w:t xml:space="preserve">Inventer un indice pour le chat cyclope </w:t>
+      </w:r>
+      <w:r>
+        <w:t>–</w:t>
+      </w:r>
+      <w:r>
+        <w:t xml:space="preserve"> </w:t>
       </w:r>
     </w:p>
     <w:p>

</xml_diff>

<commit_message>
resource pack -> dataset
</commit_message>
<xml_diff>
--- a/CapChat/Planification.docx
+++ b/CapChat/Planification.docx
@@ -40,17 +40,14 @@
       </w:r>
       <w:proofErr w:type="spellStart"/>
       <w:r>
-        <w:t>resource</w:t>
+        <w:t>dataset</w:t>
       </w:r>
       <w:proofErr w:type="spellEnd"/>
       <w:r>
-        <w:t xml:space="preserve"> packs » </w:t>
-      </w:r>
-      <w:r>
-        <w:t>–</w:t>
-      </w:r>
-      <w:r>
         <w:t xml:space="preserve"> </w:t>
+      </w:r>
+      <w:r>
+        <w:t xml:space="preserve">» – </w:t>
       </w:r>
       <w:r>
         <w:rPr>
@@ -91,10 +88,14 @@
         <w:t xml:space="preserve">Inventer un indice pour le chat cyclope </w:t>
       </w:r>
       <w:r>
-        <w:t>–</w:t>
-      </w:r>
-      <w:r>
-        <w:t xml:space="preserve"> </w:t>
+        <w:t xml:space="preserve">– </w:t>
+      </w:r>
+      <w:r>
+        <w:rPr>
+          <w:b/>
+          <w:bCs/>
+        </w:rPr>
+        <w:t>10m</w:t>
       </w:r>
     </w:p>
     <w:p>
@@ -130,13 +131,7 @@
         </w:numPr>
       </w:pPr>
       <w:r>
-        <w:t xml:space="preserve">Afficher 7 images distinctes « neutres » et 1 image « singulière » </w:t>
-      </w:r>
-      <w:r>
-        <w:t>–</w:t>
-      </w:r>
-      <w:r>
-        <w:t xml:space="preserve"> </w:t>
+        <w:t xml:space="preserve">Afficher 7 images distinctes « neutres » et 1 image « singulière » – </w:t>
       </w:r>
       <w:r>
         <w:rPr>
@@ -155,24 +150,14 @@
         </w:numPr>
       </w:pPr>
       <w:r>
-        <w:t xml:space="preserve">Gestion du chronomètre </w:t>
-      </w:r>
-      <w:r>
-        <w:t xml:space="preserve">– </w:t>
+        <w:t xml:space="preserve">Gestion du chronomètre – </w:t>
       </w:r>
       <w:r>
         <w:rPr>
           <w:b/>
           <w:bCs/>
         </w:rPr>
-        <w:t>3</w:t>
-      </w:r>
-      <w:r>
-        <w:rPr>
-          <w:b/>
-          <w:bCs/>
-        </w:rPr>
-        <w:t>h</w:t>
+        <w:t>3h</w:t>
       </w:r>
     </w:p>
     <w:p>
@@ -184,24 +169,14 @@
         </w:numPr>
       </w:pPr>
       <w:r>
-        <w:t xml:space="preserve">Validation du captcha </w:t>
-      </w:r>
-      <w:r>
-        <w:t xml:space="preserve">– </w:t>
+        <w:t xml:space="preserve">Validation du captcha – </w:t>
       </w:r>
       <w:r>
         <w:rPr>
           <w:b/>
           <w:bCs/>
         </w:rPr>
-        <w:t>4</w:t>
-      </w:r>
-      <w:r>
-        <w:rPr>
-          <w:b/>
-          <w:bCs/>
-        </w:rPr>
-        <w:t>h</w:t>
+        <w:t>4h</w:t>
       </w:r>
     </w:p>
     <w:sectPr>

</xml_diff>